<commit_message>
Added Cracks in walls of cave
</commit_message>
<xml_diff>
--- a/Design Document.docx
+++ b/Design Document.docx
@@ -96,82 +96,86 @@
     </w:p>
     <w:p>
       <w:r>
-        <w:t>Character Development:</w:t>
-      </w:r>
-      <w:r>
-        <w:t xml:space="preserve"> Bear </w:t>
+        <w:t xml:space="preserve">Character Development: Bear </w:t>
       </w:r>
       <w:r>
         <w:t>stays away from boy at the beginning, until he realizes that the boy equals food in other ways than his own body. A bit of trust is developed between the two, to the point that the bear allows the boy to exit his cave without a scratch.</w:t>
+      </w:r>
+    </w:p>
+    <w:p/>
+    <w:p>
+      <w:pPr>
+        <w:rPr>
+          <w:b/>
+        </w:rPr>
+      </w:pPr>
+      <w:r>
+        <w:rPr>
+          <w:b/>
+        </w:rPr>
+        <w:t>Gameplay</w:t>
+      </w:r>
+    </w:p>
+    <w:p>
+      <w:r>
+        <w:rPr>
+          <w:i/>
+        </w:rPr>
+        <w:t>Backg</w:t>
+      </w:r>
+      <w:r>
+        <w:rPr>
+          <w:i/>
+        </w:rPr>
+        <w:t>round</w:t>
+      </w:r>
+    </w:p>
+    <w:p>
+      <w:r>
+        <w:t>Bear has just left the younger boy in the cave, leaving time for the boy to try to escape. (Boy wakes up from passing out because of the bear) Boy looks around, and finds a crack in the wall he can just squeeze through. Finding food, he decides to always have food by his side so that he can feed the bear if it ever comes along. After going through a few puzzles, the boy makes it outside, and the game ends when he sees his brother (and is brought to safety).</w:t>
+      </w:r>
+      <w:r>
+        <w:t xml:space="preserve"> Whenever boy pushes aside a boulder or rocks, a text appears, telling him what is underneath (Later used for a puzzle).</w:t>
+      </w:r>
+    </w:p>
+    <w:p/>
+    <w:p>
+      <w:pPr>
+        <w:rPr>
+          <w:i/>
+        </w:rPr>
+      </w:pPr>
+      <w:r>
+        <w:rPr>
+          <w:i/>
+        </w:rPr>
+        <w:lastRenderedPageBreak/>
+        <w:t>Challenges</w:t>
+      </w:r>
+      <w:r>
+        <w:rPr>
+          <w:i/>
+        </w:rPr>
+        <w:t xml:space="preserve"> </w:t>
+      </w:r>
+    </w:p>
+    <w:p>
+      <w:r>
+        <w:t xml:space="preserve">Berries: </w:t>
+      </w:r>
+      <w:r>
+        <w:t xml:space="preserve">After the boy squeezes through the first opening, he finds himself in an open room in the cave. Passes by a bush to eat berries, then realizes that he should be carrying them around. </w:t>
+      </w:r>
+      <w:r>
+        <w:t xml:space="preserve">However, </w:t>
+      </w:r>
+      <w:r>
+        <w:t xml:space="preserve">the </w:t>
       </w:r>
       <w:bookmarkStart w:id="0" w:name="_GoBack"/>
       <w:bookmarkEnd w:id="0"/>
-    </w:p>
-    <w:p/>
-    <w:p>
-      <w:pPr>
-        <w:rPr>
-          <w:b/>
-        </w:rPr>
-      </w:pPr>
-      <w:r>
-        <w:rPr>
-          <w:b/>
-        </w:rPr>
-        <w:t>Gameplay</w:t>
-      </w:r>
-    </w:p>
-    <w:p>
-      <w:r>
-        <w:rPr>
-          <w:i/>
-        </w:rPr>
-        <w:t>Backg</w:t>
-      </w:r>
-      <w:r>
-        <w:rPr>
-          <w:i/>
-        </w:rPr>
-        <w:t>round</w:t>
-      </w:r>
-    </w:p>
-    <w:p>
-      <w:r>
-        <w:t>Bear has just left the younger boy in the cave, leaving time for the boy to try to escape. (Boy wakes up from passing out because of the bear) Boy looks around, and finds a crack in the wall he can just squeeze through. Finding food, he decides to always have food by his side so that he can feed the bear if it ever comes along. After going through a few puzzles, the boy makes it outside, and the game ends when he sees his brother (and is brought to safety).</w:t>
-      </w:r>
-      <w:r>
-        <w:t xml:space="preserve"> Whenever boy pushes aside a boulder or rocks, a text appears, telling him what is underneath (Later used for a puzzle).</w:t>
-      </w:r>
-    </w:p>
-    <w:p>
-      <w:pPr>
-        <w:rPr>
-          <w:i/>
-        </w:rPr>
-      </w:pPr>
-      <w:r>
-        <w:rPr>
-          <w:i/>
-        </w:rPr>
-        <w:t>Challenges</w:t>
-      </w:r>
-      <w:r>
-        <w:rPr>
-          <w:i/>
-        </w:rPr>
-        <w:t xml:space="preserve"> </w:t>
-      </w:r>
-    </w:p>
-    <w:p>
-      <w:r>
-        <w:lastRenderedPageBreak/>
-        <w:t xml:space="preserve">Berries: </w:t>
-      </w:r>
-      <w:r>
-        <w:t xml:space="preserve">After the boy squeezes through the first opening, he finds himself in an open room in the cave. Passes by a bush to eat berries, then realizes that he should be carrying them around. </w:t>
-      </w:r>
-      <w:r>
-        <w:t>However, berries are gone, but he sees more on a ledge. Pushes boulders to be able to climb higher, notices a crack in the wall, climbs through, and magically appears on the other side of the cavern, but level with the berries. Ledge has lever that unlocks more boulders to push around. Goes back through crack and pushes boulders into stairs that lead up to berries.</w:t>
+      <w:r>
+        <w:t>berries are gone, but he sees more on a ledge. Pushes boulders to be able to climb higher, notices a crack in the wall, climbs through, and magically appears on the other side of the cavern, but level with the berries. Ledge has lever that unlocks more boulders to push around. Goes back through crack and pushes boulders into stairs that lead up to berries.</w:t>
       </w:r>
       <w:r>
         <w:t xml:space="preserve"> Pick up berries.</w:t>

</xml_diff>

<commit_message>
Finished look of the cave
</commit_message>
<xml_diff>
--- a/Design Document.docx
+++ b/Design Document.docx
@@ -145,6 +145,8 @@
           <w:i/>
         </w:rPr>
       </w:pPr>
+      <w:bookmarkStart w:id="0" w:name="_GoBack"/>
+      <w:bookmarkEnd w:id="0"/>
       <w:r>
         <w:rPr>
           <w:i/>
@@ -172,8 +174,6 @@
       <w:r>
         <w:t xml:space="preserve">the </w:t>
       </w:r>
-      <w:bookmarkStart w:id="0" w:name="_GoBack"/>
-      <w:bookmarkEnd w:id="0"/>
       <w:r>
         <w:t>berries are gone, but he sees more on a ledge. Pushes boulders to be able to climb higher, notices a crack in the wall, climbs through, and magically appears on the other side of the cavern, but level with the berries. Ledge has lever that unlocks more boulders to push around. Goes back through crack and pushes boulders into stairs that lead up to berries.</w:t>
       </w:r>

</xml_diff>